<commit_message>
feat: Conteudo Semana5 atualizado
</commit_message>
<xml_diff>
--- a/Semana-05/Anotacoes.docx
+++ b/Semana-05/Anotacoes.docx
@@ -1583,8 +1583,6 @@
       </w:r>
       <w:r>
         <w:br/>
-      </w:r>
-      <w:r>
         <w:t>No contexto apresentado, o código está utilizando a técnica de **database seeding** para preencher o banco de dados com dados iniciais específicos para um perfil de ambiente de teste. Aqui está uma explicação detalhada sobre o que o código faz e como se relaciona com o conceito de database seeding:</w:t>
       </w:r>
     </w:p>
@@ -1692,6 +1690,39 @@
     <w:p>
       <w:r>
         <w:t>O uso de seeding em ambientes de teste é uma prática comum em desenvolvimento de software, especialmente em aplicações que utilizam frameworks como Spring Boot. Ele permite que os desenvolvedores mantenham um ambiente de teste controlado e previsível, essencial para a qualidade do software.</w:t>
+      </w:r>
+    </w:p>
+    <w:p/>
+    <w:p/>
+    <w:p/>
+    <w:p>
+      <w:r>
+        <w:lastRenderedPageBreak/>
+        <w:t>05/09</w:t>
+      </w:r>
+    </w:p>
+    <w:p>
+      <w:r>
+        <w:t>Retorno 201 é mais adequado para requisições POST, exemplo criar/inserir usuario</w:t>
+      </w:r>
+    </w:p>
+    <w:p>
+      <w:r>
+        <w:t>Return ResponseEntity.created()</w:t>
+      </w:r>
+    </w:p>
+    <w:p/>
+    <w:p>
+      <w:r>
+        <w:t>Retorno 204, resposta sem corpo</w:t>
+      </w:r>
+      <w:r>
+        <w:t>. Exemplo DeleteMapping;</w:t>
+      </w:r>
+    </w:p>
+    <w:p>
+      <w:r>
+        <w:t>Retorno 404, recurso não entrado. Exemplo findById sem retorno;</w:t>
       </w:r>
     </w:p>
     <w:p/>
@@ -2309,6 +2340,7 @@
   <w:style w:type="character" w:default="1" w:styleId="Fontepargpadro">
     <w:name w:val="Default Paragraph Font"/>
     <w:uiPriority w:val="1"/>
+    <w:semiHidden/>
     <w:unhideWhenUsed/>
   </w:style>
   <w:style w:type="table" w:default="1" w:styleId="Tabelanormal">

</xml_diff>